<commit_message>
switched to maven structure; added 01-04
</commit_message>
<xml_diff>
--- a/00. Project Specs/Megacity Deliveries.docx
+++ b/00. Project Specs/Megacity Deliveries.docx
@@ -97,6 +97,84 @@
         <w:rPr>
           <w:lang w:val="en-US"/>
         </w:rPr>
+        <w:t>Venues</w:t>
+      </w:r>
+    </w:p>
+    <w:p>
+      <w:pPr>
+        <w:rPr>
+          <w:lang w:val="en-US"/>
+        </w:rPr>
+      </w:pPr>
+      <w:r>
+        <w:rPr>
+          <w:lang w:val="en-US"/>
+        </w:rPr>
+        <w:t>The system will allow management of partner venues, from which deliveries will be received.</w:t>
+      </w:r>
+    </w:p>
+    <w:p>
+      <w:pPr>
+        <w:rPr>
+          <w:lang w:val="en-US"/>
+        </w:rPr>
+      </w:pPr>
+      <w:r>
+        <w:rPr>
+          <w:lang w:val="en-US"/>
+        </w:rPr>
+        <w:t>Venues are described by id, name, lat, lon, contact number.</w:t>
+      </w:r>
+    </w:p>
+    <w:p>
+      <w:pPr>
+        <w:rPr>
+          <w:lang w:val="en-US"/>
+        </w:rPr>
+      </w:pPr>
+      <w:r>
+        <w:rPr>
+          <w:lang w:val="en-US"/>
+        </w:rPr>
+        <w:t>The system will allow CRUD operations on venues:</w:t>
+      </w:r>
+    </w:p>
+    <w:p>
+      <w:pPr>
+        <w:pStyle w:val="ListParagraph"/>
+        <w:numPr>
+          <w:ilvl w:val="0"/>
+          <w:numId w:val="3"/>
+        </w:numPr>
+        <w:rPr>
+          <w:lang w:val="en-US"/>
+        </w:rPr>
+      </w:pPr>
+      <w:r>
+        <w:rPr>
+          <w:lang w:val="en-US"/>
+        </w:rPr>
+        <w:t>Add, edit, find by id, list all, soft delete</w:t>
+      </w:r>
+    </w:p>
+    <w:p>
+      <w:pPr>
+        <w:rPr>
+          <w:lang w:val="en-US"/>
+        </w:rPr>
+      </w:pPr>
+    </w:p>
+    <w:p>
+      <w:pPr>
+        <w:pStyle w:val="Title"/>
+        <w:rPr>
+          <w:lang w:val="en-US"/>
+        </w:rPr>
+      </w:pPr>
+      <w:r>
+        <w:rPr>
+          <w:lang w:val="en-US"/>
+        </w:rPr>
         <w:t>Couriers</w:t>
       </w:r>
     </w:p>
@@ -110,35 +188,7 @@
         <w:rPr>
           <w:lang w:val="en-US"/>
         </w:rPr>
-        <w:t xml:space="preserve">The system will allow onboarding couriers, that are described by: id, name, </w:t>
-      </w:r>
-      <w:proofErr w:type="spellStart"/>
-      <w:r>
-        <w:rPr>
-          <w:lang w:val="en-US"/>
-        </w:rPr>
-        <w:t>lat</w:t>
-      </w:r>
-      <w:proofErr w:type="spellEnd"/>
-      <w:r>
-        <w:rPr>
-          <w:lang w:val="en-US"/>
-        </w:rPr>
-        <w:t xml:space="preserve">, </w:t>
-      </w:r>
-      <w:proofErr w:type="spellStart"/>
-      <w:r>
-        <w:rPr>
-          <w:lang w:val="en-US"/>
-        </w:rPr>
-        <w:t>lon</w:t>
-      </w:r>
-      <w:proofErr w:type="spellEnd"/>
-      <w:r>
-        <w:rPr>
-          <w:lang w:val="en-US"/>
-        </w:rPr>
-        <w:t>, active.</w:t>
+        <w:t>The system will allow onboarding couriers, that are described by: id, name, lat, lon, active.</w:t>
       </w:r>
     </w:p>
     <w:p>
@@ -175,35 +225,7 @@
         <w:rPr>
           <w:lang w:val="en-US"/>
         </w:rPr>
-        <w:t xml:space="preserve"> (name, </w:t>
-      </w:r>
-      <w:proofErr w:type="spellStart"/>
-      <w:r>
-        <w:rPr>
-          <w:lang w:val="en-US"/>
-        </w:rPr>
-        <w:t>lat</w:t>
-      </w:r>
-      <w:proofErr w:type="spellEnd"/>
-      <w:r>
-        <w:rPr>
-          <w:lang w:val="en-US"/>
-        </w:rPr>
-        <w:t>/</w:t>
-      </w:r>
-      <w:proofErr w:type="spellStart"/>
-      <w:r>
-        <w:rPr>
-          <w:lang w:val="en-US"/>
-        </w:rPr>
-        <w:t>lon</w:t>
-      </w:r>
-      <w:proofErr w:type="spellEnd"/>
-      <w:r>
-        <w:rPr>
-          <w:lang w:val="en-US"/>
-        </w:rPr>
-        <w:t>, active)</w:t>
+        <w:t xml:space="preserve"> (name, lat/lon, active)</w:t>
       </w:r>
       <w:r>
         <w:rPr>
@@ -211,6 +233,44 @@
         </w:rPr>
         <w:t>, find by id, list all, assign delivery</w:t>
       </w:r>
+      <w:r>
+        <w:rPr>
+          <w:lang w:val="en-US"/>
+        </w:rPr>
+        <w:t>, soft delete</w:t>
+      </w:r>
+    </w:p>
+    <w:p>
+      <w:pPr>
+        <w:rPr>
+          <w:lang w:val="en-US"/>
+        </w:rPr>
+      </w:pPr>
+      <w:r>
+        <w:rPr>
+          <w:lang w:val="en-US"/>
+        </w:rPr>
+        <w:t>Couriers will have an app that will periodically (~every 30 seconds) send a GPD-based location update of where they are.</w:t>
+      </w:r>
+      <w:r>
+        <w:rPr>
+          <w:lang w:val="en-US"/>
+        </w:rPr>
+        <w:t xml:space="preserve"> The app will allow them to start their shift – become “active” – and end their shift – deactivate.</w:t>
+      </w:r>
+    </w:p>
+    <w:p>
+      <w:pPr>
+        <w:rPr>
+          <w:lang w:val="en-US"/>
+        </w:rPr>
+      </w:pPr>
+      <w:r>
+        <w:rPr>
+          <w:lang w:val="en-US"/>
+        </w:rPr>
+        <w:t>Human dispatchers, or automated systems will be allowed to assign orders to an active courier.</w:t>
+      </w:r>
     </w:p>
     <w:p>
       <w:pPr>
@@ -280,47 +340,6 @@
         <w:rPr>
           <w:lang w:val="en-US"/>
         </w:rPr>
-        <w:t xml:space="preserve">Venues are described by id, name, </w:t>
-      </w:r>
-      <w:proofErr w:type="spellStart"/>
-      <w:r>
-        <w:rPr>
-          <w:lang w:val="en-US"/>
-        </w:rPr>
-        <w:t>lat</w:t>
-      </w:r>
-      <w:proofErr w:type="spellEnd"/>
-      <w:r>
-        <w:rPr>
-          <w:lang w:val="en-US"/>
-        </w:rPr>
-        <w:t xml:space="preserve">, </w:t>
-      </w:r>
-      <w:proofErr w:type="spellStart"/>
-      <w:r>
-        <w:rPr>
-          <w:lang w:val="en-US"/>
-        </w:rPr>
-        <w:t>lon</w:t>
-      </w:r>
-      <w:proofErr w:type="spellEnd"/>
-      <w:r>
-        <w:rPr>
-          <w:lang w:val="en-US"/>
-        </w:rPr>
-        <w:t>, contact number.</w:t>
-      </w:r>
-    </w:p>
-    <w:p>
-      <w:pPr>
-        <w:rPr>
-          <w:lang w:val="en-US"/>
-        </w:rPr>
-      </w:pPr>
-      <w:r>
-        <w:rPr>
-          <w:lang w:val="en-US"/>
-        </w:rPr>
         <w:t xml:space="preserve">Client addresses are described by id, </w:t>
       </w:r>
       <w:r>
@@ -333,30 +352,8 @@
         <w:rPr>
           <w:lang w:val="en-US"/>
         </w:rPr>
-        <w:t xml:space="preserve">client name, </w:t>
-      </w:r>
-      <w:proofErr w:type="spellStart"/>
-      <w:r>
-        <w:rPr>
-          <w:lang w:val="en-US"/>
-        </w:rPr>
-        <w:t>lat</w:t>
-      </w:r>
-      <w:proofErr w:type="spellEnd"/>
-      <w:r>
-        <w:rPr>
-          <w:lang w:val="en-US"/>
-        </w:rPr>
-        <w:t xml:space="preserve">, </w:t>
-      </w:r>
-      <w:proofErr w:type="spellStart"/>
-      <w:r>
-        <w:rPr>
-          <w:lang w:val="en-US"/>
-        </w:rPr>
-        <w:t>lon</w:t>
-      </w:r>
-      <w:proofErr w:type="spellEnd"/>
+        <w:t>client name, lat, lon</w:t>
+      </w:r>
       <w:r>
         <w:rPr>
           <w:lang w:val="en-US"/>
@@ -429,6 +426,24 @@
     </w:p>
     <w:p>
       <w:pPr>
+        <w:rPr>
+          <w:rFonts w:asciiTheme="majorHAnsi" w:eastAsiaTheme="majorEastAsia" w:hAnsiTheme="majorHAnsi" w:cstheme="majorBidi"/>
+          <w:spacing w:val="-10"/>
+          <w:kern w:val="28"/>
+          <w:sz w:val="56"/>
+          <w:szCs w:val="56"/>
+          <w:lang w:val="en-US"/>
+        </w:rPr>
+      </w:pPr>
+      <w:r>
+        <w:rPr>
+          <w:lang w:val="en-US"/>
+        </w:rPr>
+        <w:br w:type="page"/>
+      </w:r>
+    </w:p>
+    <w:p>
+      <w:pPr>
         <w:pStyle w:val="Title"/>
         <w:rPr>
           <w:lang w:val="en-US"/>
@@ -438,6 +453,7 @@
         <w:rPr>
           <w:lang w:val="en-US"/>
         </w:rPr>
+        <w:lastRenderedPageBreak/>
         <w:t xml:space="preserve">Workflow for New </w:t>
       </w:r>
       <w:r>
@@ -545,6 +561,118 @@
 <file path=word/numbering.xml><?xml version="1.0" encoding="utf-8"?>
 <w:numbering xmlns:wpc="http://schemas.microsoft.com/office/word/2010/wordprocessingCanvas" xmlns:cx="http://schemas.microsoft.com/office/drawing/2014/chartex" xmlns:cx1="http://schemas.microsoft.com/office/drawing/2015/9/8/chartex" xmlns:cx2="http://schemas.microsoft.com/office/drawing/2015/10/21/chartex" xmlns:cx3="http://schemas.microsoft.com/office/drawing/2016/5/9/chartex" xmlns:cx4="http://schemas.microsoft.com/office/drawing/2016/5/10/chartex" xmlns:cx5="http://schemas.microsoft.com/office/drawing/2016/5/11/chartex" xmlns:cx6="http://schemas.microsoft.com/office/drawing/2016/5/12/chartex" xmlns:cx7="http://schemas.microsoft.com/office/drawing/2016/5/13/chartex" xmlns:cx8="http://schemas.microsoft.com/office/drawing/2016/5/14/chartex" xmlns:mc="http://schemas.openxmlformats.org/markup-compatibility/2006" xmlns:aink="http://schemas.microsoft.com/office/drawing/2016/ink" xmlns:am3d="http://schemas.microsoft.com/office/drawing/2017/model3d" xmlns:o="urn:schemas-microsoft-com:office:office" xmlns:oel="http://schemas.microsoft.com/office/2019/extlst" xmlns:r="http://schemas.openxmlformats.org/officeDocument/2006/relationships" xmlns:m="http://schemas.openxmlformats.org/officeDocument/2006/math" xmlns:v="urn:schemas-microsoft-com:vml" xmlns:wp14="http://schemas.microsoft.com/office/word/2010/wordprocessingDrawing" xmlns:wp="http://schemas.openxmlformats.org/drawingml/2006/wordprocessingDrawing" xmlns:w10="urn:schemas-microsoft-com:office:word" xmlns:w="http://schemas.openxmlformats.org/wordprocessingml/2006/main" xmlns:w14="http://schemas.microsoft.com/office/word/2010/wordml" xmlns:w15="http://schemas.microsoft.com/office/word/2012/wordml" xmlns:w16cex="http://schemas.microsoft.com/office/word/2018/wordml/cex" xmlns:w16cid="http://schemas.microsoft.com/office/word/2016/wordml/cid" xmlns:w16="http://schemas.microsoft.com/office/word/2018/wordml" xmlns:w16sdtdh="http://schemas.microsoft.com/office/word/2020/wordml/sdtdatahash" xmlns:w16se="http://schemas.microsoft.com/office/word/2015/wordml/symex" xmlns:wpg="http://schemas.microsoft.com/office/word/2010/wordprocessingGroup" xmlns:wpi="http://schemas.microsoft.com/office/word/2010/wordprocessingInk" xmlns:wne="http://schemas.microsoft.com/office/word/2006/wordml" xmlns:wps="http://schemas.microsoft.com/office/word/2010/wordprocessingShape" mc:Ignorable="w14 w15 w16se w16cid w16 w16cex w16sdtdh wp14">
   <w:abstractNum w:abstractNumId="0" w15:restartNumberingAfterBreak="0">
+    <w:nsid w:val="36406882"/>
+    <w:multiLevelType w:val="hybridMultilevel"/>
+    <w:tmpl w:val="8A58CEB8"/>
+    <w:lvl w:ilvl="0" w:tplc="F5208A98">
+      <w:numFmt w:val="bullet"/>
+      <w:lvlText w:val="-"/>
+      <w:lvlJc w:val="left"/>
+      <w:pPr>
+        <w:ind w:left="720" w:hanging="360"/>
+      </w:pPr>
+      <w:rPr>
+        <w:rFonts w:ascii="Calibri" w:eastAsiaTheme="minorHAnsi" w:hAnsi="Calibri" w:cs="Calibri" w:hint="default"/>
+      </w:rPr>
+    </w:lvl>
+    <w:lvl w:ilvl="1" w:tplc="08090003" w:tentative="1">
+      <w:start w:val="1"/>
+      <w:numFmt w:val="bullet"/>
+      <w:lvlText w:val="o"/>
+      <w:lvlJc w:val="left"/>
+      <w:pPr>
+        <w:ind w:left="1440" w:hanging="360"/>
+      </w:pPr>
+      <w:rPr>
+        <w:rFonts w:ascii="Courier New" w:hAnsi="Courier New" w:cs="Courier New" w:hint="default"/>
+      </w:rPr>
+    </w:lvl>
+    <w:lvl w:ilvl="2" w:tplc="08090005" w:tentative="1">
+      <w:start w:val="1"/>
+      <w:numFmt w:val="bullet"/>
+      <w:lvlText w:val=""/>
+      <w:lvlJc w:val="left"/>
+      <w:pPr>
+        <w:ind w:left="2160" w:hanging="360"/>
+      </w:pPr>
+      <w:rPr>
+        <w:rFonts w:ascii="Wingdings" w:hAnsi="Wingdings" w:hint="default"/>
+      </w:rPr>
+    </w:lvl>
+    <w:lvl w:ilvl="3" w:tplc="08090001" w:tentative="1">
+      <w:start w:val="1"/>
+      <w:numFmt w:val="bullet"/>
+      <w:lvlText w:val=""/>
+      <w:lvlJc w:val="left"/>
+      <w:pPr>
+        <w:ind w:left="2880" w:hanging="360"/>
+      </w:pPr>
+      <w:rPr>
+        <w:rFonts w:ascii="Symbol" w:hAnsi="Symbol" w:hint="default"/>
+      </w:rPr>
+    </w:lvl>
+    <w:lvl w:ilvl="4" w:tplc="08090003" w:tentative="1">
+      <w:start w:val="1"/>
+      <w:numFmt w:val="bullet"/>
+      <w:lvlText w:val="o"/>
+      <w:lvlJc w:val="left"/>
+      <w:pPr>
+        <w:ind w:left="3600" w:hanging="360"/>
+      </w:pPr>
+      <w:rPr>
+        <w:rFonts w:ascii="Courier New" w:hAnsi="Courier New" w:cs="Courier New" w:hint="default"/>
+      </w:rPr>
+    </w:lvl>
+    <w:lvl w:ilvl="5" w:tplc="08090005" w:tentative="1">
+      <w:start w:val="1"/>
+      <w:numFmt w:val="bullet"/>
+      <w:lvlText w:val=""/>
+      <w:lvlJc w:val="left"/>
+      <w:pPr>
+        <w:ind w:left="4320" w:hanging="360"/>
+      </w:pPr>
+      <w:rPr>
+        <w:rFonts w:ascii="Wingdings" w:hAnsi="Wingdings" w:hint="default"/>
+      </w:rPr>
+    </w:lvl>
+    <w:lvl w:ilvl="6" w:tplc="08090001" w:tentative="1">
+      <w:start w:val="1"/>
+      <w:numFmt w:val="bullet"/>
+      <w:lvlText w:val=""/>
+      <w:lvlJc w:val="left"/>
+      <w:pPr>
+        <w:ind w:left="5040" w:hanging="360"/>
+      </w:pPr>
+      <w:rPr>
+        <w:rFonts w:ascii="Symbol" w:hAnsi="Symbol" w:hint="default"/>
+      </w:rPr>
+    </w:lvl>
+    <w:lvl w:ilvl="7" w:tplc="08090003" w:tentative="1">
+      <w:start w:val="1"/>
+      <w:numFmt w:val="bullet"/>
+      <w:lvlText w:val="o"/>
+      <w:lvlJc w:val="left"/>
+      <w:pPr>
+        <w:ind w:left="5760" w:hanging="360"/>
+      </w:pPr>
+      <w:rPr>
+        <w:rFonts w:ascii="Courier New" w:hAnsi="Courier New" w:cs="Courier New" w:hint="default"/>
+      </w:rPr>
+    </w:lvl>
+    <w:lvl w:ilvl="8" w:tplc="08090005" w:tentative="1">
+      <w:start w:val="1"/>
+      <w:numFmt w:val="bullet"/>
+      <w:lvlText w:val=""/>
+      <w:lvlJc w:val="left"/>
+      <w:pPr>
+        <w:ind w:left="6480" w:hanging="360"/>
+      </w:pPr>
+      <w:rPr>
+        <w:rFonts w:ascii="Wingdings" w:hAnsi="Wingdings" w:hint="default"/>
+      </w:rPr>
+    </w:lvl>
+  </w:abstractNum>
+  <w:abstractNum w:abstractNumId="1" w15:restartNumberingAfterBreak="0">
     <w:nsid w:val="3A133A3B"/>
     <w:multiLevelType w:val="hybridMultilevel"/>
     <w:tmpl w:val="58ECE476"/>
@@ -656,7 +784,7 @@
       </w:rPr>
     </w:lvl>
   </w:abstractNum>
-  <w:abstractNum w:abstractNumId="1" w15:restartNumberingAfterBreak="0">
+  <w:abstractNum w:abstractNumId="2" w15:restartNumberingAfterBreak="0">
     <w:nsid w:val="7BD5633B"/>
     <w:multiLevelType w:val="hybridMultilevel"/>
     <w:tmpl w:val="46E63D2E"/>
@@ -769,9 +897,12 @@
     </w:lvl>
   </w:abstractNum>
   <w:num w:numId="1" w16cid:durableId="431511598">
+    <w:abstractNumId w:val="2"/>
+  </w:num>
+  <w:num w:numId="2" w16cid:durableId="576792141">
     <w:abstractNumId w:val="1"/>
   </w:num>
-  <w:num w:numId="2" w16cid:durableId="576792141">
+  <w:num w:numId="3" w16cid:durableId="1340887064">
     <w:abstractNumId w:val="0"/>
   </w:num>
 </w:numbering>

</xml_diff>

<commit_message>
added 10. bottom up approach
</commit_message>
<xml_diff>
--- a/00. Project Specs/Megacity Deliveries.docx
+++ b/00. Project Specs/Megacity Deliveries.docx
@@ -315,7 +315,19 @@
         <w:rPr>
           <w:lang w:val="en-US"/>
         </w:rPr>
-        <w:t xml:space="preserve">, that are described by: id, venue, client address, courier, products, </w:t>
+        <w:t xml:space="preserve">, that are described by: id, </w:t>
+      </w:r>
+      <w:r>
+        <w:rPr>
+          <w:lang w:val="en-US"/>
+        </w:rPr>
+        <w:t xml:space="preserve">status, </w:t>
+      </w:r>
+      <w:r>
+        <w:rPr>
+          <w:lang w:val="en-US"/>
+        </w:rPr>
+        <w:t xml:space="preserve">venue, client address, courier, products, </w:t>
       </w:r>
       <w:r>
         <w:rPr>
@@ -328,6 +340,12 @@
           <w:lang w:val="en-US"/>
         </w:rPr>
         <w:t>expected time of delivery.</w:t>
+      </w:r>
+      <w:r>
+        <w:rPr>
+          <w:lang w:val="en-US"/>
+        </w:rPr>
+        <w:t xml:space="preserve"> Delivery status is an enum of NEW, ASSIGNED, PICKED_UP, FINISHED, CANCELED.</w:t>
       </w:r>
     </w:p>
     <w:p>
@@ -439,6 +457,7 @@
         <w:rPr>
           <w:lang w:val="en-US"/>
         </w:rPr>
+        <w:lastRenderedPageBreak/>
         <w:br w:type="page"/>
       </w:r>
     </w:p>

</xml_diff>

<commit_message>
added demo for Ioan
</commit_message>
<xml_diff>
--- a/00. Project Specs/Megacity Deliveries.docx
+++ b/00. Project Specs/Megacity Deliveries.docx
@@ -123,35 +123,7 @@
         <w:rPr>
           <w:lang w:val="en-US"/>
         </w:rPr>
-        <w:t xml:space="preserve">Venues are described by id, name, </w:t>
-      </w:r>
-      <w:proofErr w:type="spellStart"/>
-      <w:r>
-        <w:rPr>
-          <w:lang w:val="en-US"/>
-        </w:rPr>
-        <w:t>lat</w:t>
-      </w:r>
-      <w:proofErr w:type="spellEnd"/>
-      <w:r>
-        <w:rPr>
-          <w:lang w:val="en-US"/>
-        </w:rPr>
-        <w:t xml:space="preserve">, </w:t>
-      </w:r>
-      <w:proofErr w:type="spellStart"/>
-      <w:r>
-        <w:rPr>
-          <w:lang w:val="en-US"/>
-        </w:rPr>
-        <w:t>lon</w:t>
-      </w:r>
-      <w:proofErr w:type="spellEnd"/>
-      <w:r>
-        <w:rPr>
-          <w:lang w:val="en-US"/>
-        </w:rPr>
-        <w:t>, contact number.</w:t>
+        <w:t>Venues are described by id, name, lat, lon, contact number.</w:t>
       </w:r>
     </w:p>
     <w:p>
@@ -216,35 +188,7 @@
         <w:rPr>
           <w:lang w:val="en-US"/>
         </w:rPr>
-        <w:t xml:space="preserve">The system will allow onboarding couriers, that are described by: id, name, </w:t>
-      </w:r>
-      <w:proofErr w:type="spellStart"/>
-      <w:r>
-        <w:rPr>
-          <w:lang w:val="en-US"/>
-        </w:rPr>
-        <w:t>lat</w:t>
-      </w:r>
-      <w:proofErr w:type="spellEnd"/>
-      <w:r>
-        <w:rPr>
-          <w:lang w:val="en-US"/>
-        </w:rPr>
-        <w:t xml:space="preserve">, </w:t>
-      </w:r>
-      <w:proofErr w:type="spellStart"/>
-      <w:r>
-        <w:rPr>
-          <w:lang w:val="en-US"/>
-        </w:rPr>
-        <w:t>lon</w:t>
-      </w:r>
-      <w:proofErr w:type="spellEnd"/>
-      <w:r>
-        <w:rPr>
-          <w:lang w:val="en-US"/>
-        </w:rPr>
-        <w:t>, active.</w:t>
+        <w:t>The system will allow onboarding couriers, that are described by: id, name, lat, lon, active.</w:t>
       </w:r>
     </w:p>
     <w:p>
@@ -281,35 +225,7 @@
         <w:rPr>
           <w:lang w:val="en-US"/>
         </w:rPr>
-        <w:t xml:space="preserve"> (name, </w:t>
-      </w:r>
-      <w:proofErr w:type="spellStart"/>
-      <w:r>
-        <w:rPr>
-          <w:lang w:val="en-US"/>
-        </w:rPr>
-        <w:t>lat</w:t>
-      </w:r>
-      <w:proofErr w:type="spellEnd"/>
-      <w:r>
-        <w:rPr>
-          <w:lang w:val="en-US"/>
-        </w:rPr>
-        <w:t>/</w:t>
-      </w:r>
-      <w:proofErr w:type="spellStart"/>
-      <w:r>
-        <w:rPr>
-          <w:lang w:val="en-US"/>
-        </w:rPr>
-        <w:t>lon</w:t>
-      </w:r>
-      <w:proofErr w:type="spellEnd"/>
-      <w:r>
-        <w:rPr>
-          <w:lang w:val="en-US"/>
-        </w:rPr>
-        <w:t>, active)</w:t>
+        <w:t xml:space="preserve"> (name, lat/lon, active)</w:t>
       </w:r>
       <w:r>
         <w:rPr>
@@ -334,7 +250,19 @@
         <w:rPr>
           <w:lang w:val="en-US"/>
         </w:rPr>
-        <w:t>Couriers will have an app that will periodically (~every 30 seconds) send a GPD-based location update of where they are.</w:t>
+        <w:t>Couriers will have an app that will periodically (~every 30 seconds) send a GP</w:t>
+      </w:r>
+      <w:r>
+        <w:rPr>
+          <w:lang w:val="en-US"/>
+        </w:rPr>
+        <w:t>S</w:t>
+      </w:r>
+      <w:r>
+        <w:rPr>
+          <w:lang w:val="en-US"/>
+        </w:rPr>
+        <w:t>-based location update of where they are.</w:t>
       </w:r>
       <w:r>
         <w:rPr>
@@ -478,30 +406,8 @@
         <w:rPr>
           <w:lang w:val="en-US"/>
         </w:rPr>
-        <w:t xml:space="preserve">client name, </w:t>
-      </w:r>
-      <w:proofErr w:type="spellStart"/>
-      <w:r>
-        <w:rPr>
-          <w:lang w:val="en-US"/>
-        </w:rPr>
-        <w:t>lat</w:t>
-      </w:r>
-      <w:proofErr w:type="spellEnd"/>
-      <w:r>
-        <w:rPr>
-          <w:lang w:val="en-US"/>
-        </w:rPr>
-        <w:t xml:space="preserve">, </w:t>
-      </w:r>
-      <w:proofErr w:type="spellStart"/>
-      <w:r>
-        <w:rPr>
-          <w:lang w:val="en-US"/>
-        </w:rPr>
-        <w:t>lon</w:t>
-      </w:r>
-      <w:proofErr w:type="spellEnd"/>
+        <w:t>client name, lat, lon</w:t>
+      </w:r>
       <w:r>
         <w:rPr>
           <w:lang w:val="en-US"/>

</xml_diff>